<commit_message>
Update Review of Pytorch Tutorial.docx
</commit_message>
<xml_diff>
--- a/Shahil Azmayish/Review of Pytorch Tutorial.docx
+++ b/Shahil Azmayish/Review of Pytorch Tutorial.docx
@@ -8,32 +8,662 @@
         <w:rPr>
           <w:b/>
           <w:bCs/>
-          <w:sz w:val="36"/>
-          <w:szCs w:val="36"/>
+          <w:sz w:val="48"/>
+          <w:szCs w:val="48"/>
           <w:u w:val="single"/>
         </w:rPr>
       </w:pPr>
-      <w:bookmarkStart w:id="0" w:name="_GoBack"/>
       <w:r>
         <w:rPr>
           <w:b/>
           <w:bCs/>
-          <w:sz w:val="36"/>
-          <w:szCs w:val="36"/>
+          <w:sz w:val="48"/>
+          <w:szCs w:val="48"/>
           <w:u w:val="single"/>
         </w:rPr>
         <w:t>Review of Pytorch Tutorial</w:t>
       </w:r>
+    </w:p>
+    <w:p>
+      <w:pPr>
+        <w:rPr>
+          <w:sz w:val="20"/>
+          <w:szCs w:val="20"/>
+        </w:rPr>
+      </w:pPr>
+    </w:p>
+    <w:p>
+      <w:pPr>
+        <w:rPr>
+          <w:sz w:val="20"/>
+          <w:szCs w:val="20"/>
+        </w:rPr>
+      </w:pPr>
+      <w:r>
+        <w:rPr>
+          <w:sz w:val="20"/>
+          <w:szCs w:val="20"/>
+        </w:rPr>
+        <w:t xml:space="preserve">At </w:t>
+      </w:r>
+      <w:r>
+        <w:rPr>
+          <w:sz w:val="20"/>
+          <w:szCs w:val="20"/>
+        </w:rPr>
+        <w:t>first,</w:t>
+      </w:r>
+      <w:r>
+        <w:rPr>
+          <w:sz w:val="20"/>
+          <w:szCs w:val="20"/>
+        </w:rPr>
+        <w:t xml:space="preserve"> we went through the tutorial </w:t>
+      </w:r>
+      <w:r>
+        <w:rPr>
+          <w:b/>
+          <w:bCs/>
+          <w:sz w:val="20"/>
+          <w:szCs w:val="20"/>
+        </w:rPr>
+        <w:t>torchvision_finetuning_instance_segmentation</w:t>
+      </w:r>
+      <w:r>
+        <w:rPr>
+          <w:sz w:val="20"/>
+          <w:szCs w:val="20"/>
+        </w:rPr>
+        <w:t xml:space="preserve">. </w:t>
+      </w:r>
+      <w:r>
+        <w:rPr>
+          <w:sz w:val="20"/>
+          <w:szCs w:val="20"/>
+        </w:rPr>
+        <w:t>But t</w:t>
+      </w:r>
+      <w:r>
+        <w:rPr>
+          <w:sz w:val="20"/>
+          <w:szCs w:val="20"/>
+        </w:rPr>
+        <w:t>here we did not understand the full code with our level of understanding of these associated topics.  But we understood thus far:</w:t>
+      </w:r>
+    </w:p>
+    <w:p>
+      <w:pPr>
+        <w:rPr>
+          <w:sz w:val="20"/>
+          <w:szCs w:val="20"/>
+        </w:rPr>
+      </w:pPr>
+      <w:r>
+        <w:rPr>
+          <w:sz w:val="20"/>
+          <w:szCs w:val="20"/>
+        </w:rPr>
+        <w:t xml:space="preserve">We are supposed to finetune the model </w:t>
+      </w:r>
+      <w:r>
+        <w:rPr>
+          <w:rFonts w:ascii="Arial" w:hAnsi="Arial" w:cs="Arial"/>
+          <w:b/>
+          <w:bCs/>
+          <w:color w:val="202124"/>
+          <w:shd w:val="clear" w:color="auto" w:fill="FFFFFF"/>
+        </w:rPr>
+        <w:t>Mask RCNN</w:t>
+      </w:r>
+      <w:r>
+        <w:rPr>
+          <w:sz w:val="20"/>
+          <w:szCs w:val="20"/>
+        </w:rPr>
+        <w:t xml:space="preserve"> on a dataset.</w:t>
+      </w:r>
+    </w:p>
+    <w:p>
+      <w:pPr>
+        <w:rPr>
+          <w:sz w:val="20"/>
+          <w:szCs w:val="20"/>
+        </w:rPr>
+      </w:pPr>
+      <w:r>
+        <w:rPr>
+          <w:sz w:val="20"/>
+          <w:szCs w:val="20"/>
+        </w:rPr>
+        <w:t xml:space="preserve">To accomplish </w:t>
+      </w:r>
+      <w:r>
+        <w:rPr>
+          <w:sz w:val="20"/>
+          <w:szCs w:val="20"/>
+        </w:rPr>
+        <w:t>this,</w:t>
+      </w:r>
+      <w:r>
+        <w:rPr>
+          <w:sz w:val="20"/>
+          <w:szCs w:val="20"/>
+        </w:rPr>
+        <w:t xml:space="preserve"> we have imported some tools named </w:t>
+      </w:r>
+      <w:r>
+        <w:rPr>
+          <w:b/>
+          <w:bCs/>
+          <w:sz w:val="20"/>
+          <w:szCs w:val="20"/>
+        </w:rPr>
+        <w:t>C</w:t>
+      </w:r>
+      <w:r>
+        <w:rPr>
+          <w:b/>
+          <w:bCs/>
+          <w:sz w:val="20"/>
+          <w:szCs w:val="20"/>
+        </w:rPr>
+        <w:t>ython</w:t>
+      </w:r>
+      <w:r>
+        <w:rPr>
+          <w:sz w:val="20"/>
+          <w:szCs w:val="20"/>
+        </w:rPr>
+        <w:t xml:space="preserve">. Then we had to load a dataset there that had 2 forms for every image. One was a real image and the other was a mask image. </w:t>
+      </w:r>
+    </w:p>
+    <w:p>
+      <w:pPr>
+        <w:rPr>
+          <w:sz w:val="20"/>
+          <w:szCs w:val="20"/>
+        </w:rPr>
+      </w:pPr>
+      <w:r>
+        <w:rPr>
+          <w:sz w:val="20"/>
+          <w:szCs w:val="20"/>
+        </w:rPr>
+        <w:t>There we first viewed an image with the PIL library. Then with the help of a method from the same library we viewed the same picture’s masked version.</w:t>
+      </w:r>
+    </w:p>
+    <w:p>
+      <w:pPr>
+        <w:rPr>
+          <w:sz w:val="20"/>
+          <w:szCs w:val="20"/>
+        </w:rPr>
+      </w:pPr>
+      <w:r>
+        <w:rPr>
+          <w:sz w:val="20"/>
+          <w:szCs w:val="20"/>
+        </w:rPr>
+        <w:t>And then we had to define the dataset in other words we had to build the data engine. From a particular image a lot of data is coming</w:t>
+      </w:r>
+      <w:r>
+        <w:rPr>
+          <w:sz w:val="20"/>
+          <w:szCs w:val="20"/>
+        </w:rPr>
+        <w:t xml:space="preserve"> and</w:t>
+      </w:r>
+      <w:r>
+        <w:rPr>
+          <w:sz w:val="20"/>
+          <w:szCs w:val="20"/>
+        </w:rPr>
+        <w:t xml:space="preserve"> the engine collect the data </w:t>
+      </w:r>
+      <w:r>
+        <w:rPr>
+          <w:sz w:val="20"/>
+          <w:szCs w:val="20"/>
+        </w:rPr>
+        <w:t>that</w:t>
+      </w:r>
+      <w:r>
+        <w:rPr>
+          <w:sz w:val="20"/>
+          <w:szCs w:val="20"/>
+        </w:rPr>
+        <w:t xml:space="preserve"> would behave in a way depending on the data. </w:t>
+      </w:r>
+    </w:p>
+    <w:p>
+      <w:pPr>
+        <w:rPr>
+          <w:sz w:val="20"/>
+          <w:szCs w:val="20"/>
+        </w:rPr>
+      </w:pPr>
+      <w:bookmarkStart w:id="0" w:name="_GoBack"/>
       <w:bookmarkEnd w:id="0"/>
+    </w:p>
+    <w:p>
+      <w:pPr>
+        <w:rPr>
+          <w:sz w:val="20"/>
+          <w:szCs w:val="20"/>
+        </w:rPr>
+      </w:pPr>
+      <w:r>
+        <w:rPr>
+          <w:sz w:val="20"/>
+          <w:szCs w:val="20"/>
+        </w:rPr>
+        <w:t xml:space="preserve">We stopped on this part as we do not </w:t>
+      </w:r>
+      <w:r>
+        <w:rPr>
+          <w:sz w:val="20"/>
+          <w:szCs w:val="20"/>
+        </w:rPr>
+        <w:t>yet</w:t>
+      </w:r>
+      <w:r>
+        <w:rPr>
+          <w:sz w:val="20"/>
+          <w:szCs w:val="20"/>
+        </w:rPr>
+        <w:t xml:space="preserve"> have that level of expertise with pytorch. </w:t>
+      </w:r>
+    </w:p>
+    <w:p>
+      <w:pPr>
+        <w:rPr>
+          <w:sz w:val="20"/>
+          <w:szCs w:val="20"/>
+        </w:rPr>
+      </w:pPr>
+      <w:r>
+        <w:rPr>
+          <w:sz w:val="20"/>
+          <w:szCs w:val="20"/>
+        </w:rPr>
+        <w:t>After this we moved to a pytorch learning tutorial.</w:t>
+      </w:r>
+    </w:p>
+    <w:p>
+      <w:pPr>
+        <w:rPr>
+          <w:sz w:val="20"/>
+          <w:szCs w:val="20"/>
+        </w:rPr>
+      </w:pPr>
+      <w:r>
+        <w:rPr>
+          <w:sz w:val="20"/>
+          <w:szCs w:val="20"/>
+        </w:rPr>
+        <w:t>https://www.youtube.com/watch?v=GIsg-ZUy0MY&amp;t=5245s</w:t>
+      </w:r>
+    </w:p>
+    <w:p>
+      <w:pPr>
+        <w:rPr>
+          <w:sz w:val="20"/>
+          <w:szCs w:val="20"/>
+        </w:rPr>
+      </w:pPr>
+      <w:r>
+        <w:rPr>
+          <w:sz w:val="20"/>
+          <w:szCs w:val="20"/>
+        </w:rPr>
+        <w:t>There we learned about:</w:t>
+      </w:r>
+    </w:p>
+    <w:p>
+      <w:pPr>
+        <w:pStyle w:val="ListParagraph"/>
+        <w:numPr>
+          <w:ilvl w:val="0"/>
+          <w:numId w:val="2"/>
+        </w:numPr>
+        <w:rPr>
+          <w:sz w:val="20"/>
+          <w:szCs w:val="20"/>
+        </w:rPr>
+      </w:pPr>
+      <w:r>
+        <w:rPr>
+          <w:sz w:val="20"/>
+          <w:szCs w:val="20"/>
+        </w:rPr>
+        <w:t>pytorch tensors,</w:t>
+      </w:r>
+    </w:p>
+    <w:p>
+      <w:pPr>
+        <w:pStyle w:val="ListParagraph"/>
+        <w:numPr>
+          <w:ilvl w:val="0"/>
+          <w:numId w:val="2"/>
+        </w:numPr>
+        <w:rPr>
+          <w:sz w:val="20"/>
+          <w:szCs w:val="20"/>
+        </w:rPr>
+      </w:pPr>
+      <w:r>
+        <w:rPr>
+          <w:sz w:val="20"/>
+          <w:szCs w:val="20"/>
+        </w:rPr>
+        <w:t>Tensor operating and gradients,</w:t>
+      </w:r>
+    </w:p>
+    <w:p>
+      <w:pPr>
+        <w:pStyle w:val="ListParagraph"/>
+        <w:numPr>
+          <w:ilvl w:val="0"/>
+          <w:numId w:val="2"/>
+        </w:numPr>
+        <w:rPr>
+          <w:sz w:val="20"/>
+          <w:szCs w:val="20"/>
+        </w:rPr>
+      </w:pPr>
+      <w:r>
+        <w:rPr>
+          <w:sz w:val="20"/>
+          <w:szCs w:val="20"/>
+        </w:rPr>
+        <w:t>Interoperability between PyTorch and Numpy</w:t>
+      </w:r>
+    </w:p>
+    <w:p>
+      <w:pPr>
+        <w:pStyle w:val="ListParagraph"/>
+        <w:numPr>
+          <w:ilvl w:val="0"/>
+          <w:numId w:val="2"/>
+        </w:numPr>
+        <w:rPr>
+          <w:sz w:val="20"/>
+          <w:szCs w:val="20"/>
+        </w:rPr>
+      </w:pPr>
+      <w:r>
+        <w:rPr>
+          <w:sz w:val="20"/>
+          <w:szCs w:val="20"/>
+        </w:rPr>
+        <w:t>linear regression and gradient descent</w:t>
+      </w:r>
+    </w:p>
+    <w:p>
+      <w:pPr>
+        <w:pStyle w:val="ListParagraph"/>
+        <w:numPr>
+          <w:ilvl w:val="0"/>
+          <w:numId w:val="2"/>
+        </w:numPr>
+        <w:rPr>
+          <w:sz w:val="20"/>
+          <w:szCs w:val="20"/>
+        </w:rPr>
+      </w:pPr>
+      <w:r>
+        <w:rPr>
+          <w:sz w:val="20"/>
+          <w:szCs w:val="20"/>
+        </w:rPr>
+        <w:t>Training a linear regression model using the gradient descent algorithm</w:t>
+      </w:r>
     </w:p>
     <w:sectPr>
       <w:pgSz w:w="12240" w:h="15840"/>
-      <w:pgMar w:top="1440" w:right="1440" w:bottom="1440" w:left="1440" w:header="720" w:footer="720" w:gutter="0"/>
+      <w:pgMar w:top="630" w:right="1440" w:bottom="1440" w:left="1440" w:header="720" w:footer="720" w:gutter="0"/>
       <w:cols w:space="720"/>
       <w:docGrid w:linePitch="360"/>
     </w:sectPr>
   </w:body>
 </w:document>
+</file>
+
+<file path=word/numbering.xml><?xml version="1.0" encoding="utf-8"?>
+<w:numbering xmlns:wpc="http://schemas.microsoft.com/office/word/2010/wordprocessingCanvas" xmlns:cx="http://schemas.microsoft.com/office/drawing/2014/chartex" xmlns:cx1="http://schemas.microsoft.com/office/drawing/2015/9/8/chartex" xmlns:cx2="http://schemas.microsoft.com/office/drawing/2015/10/21/chartex" xmlns:cx3="http://schemas.microsoft.com/office/drawing/2016/5/9/chartex" xmlns:cx4="http://schemas.microsoft.com/office/drawing/2016/5/10/chartex" xmlns:cx5="http://schemas.microsoft.com/office/drawing/2016/5/11/chartex" xmlns:cx6="http://schemas.microsoft.com/office/drawing/2016/5/12/chartex" xmlns:cx7="http://schemas.microsoft.com/office/drawing/2016/5/13/chartex" xmlns:cx8="http://schemas.microsoft.com/office/drawing/2016/5/14/chartex" xmlns:mc="http://schemas.openxmlformats.org/markup-compatibility/2006" xmlns:aink="http://schemas.microsoft.com/office/drawing/2016/ink" xmlns:am3d="http://schemas.microsoft.com/office/drawing/2017/model3d" xmlns:o="urn:schemas-microsoft-com:office:office" xmlns:r="http://schemas.openxmlformats.org/officeDocument/2006/relationships" xmlns:m="http://schemas.openxmlformats.org/officeDocument/2006/math" xmlns:v="urn:schemas-microsoft-com:vml" xmlns:wp14="http://schemas.microsoft.com/office/word/2010/wordprocessingDrawing" xmlns:wp="http://schemas.openxmlformats.org/drawingml/2006/wordprocessingDrawing" xmlns:w10="urn:schemas-microsoft-com:office:word" xmlns:w="http://schemas.openxmlformats.org/wordprocessingml/2006/main" xmlns:w14="http://schemas.microsoft.com/office/word/2010/wordml" xmlns:w15="http://schemas.microsoft.com/office/word/2012/wordml" xmlns:w16cid="http://schemas.microsoft.com/office/word/2016/wordml/cid" xmlns:w16se="http://schemas.microsoft.com/office/word/2015/wordml/symex" xmlns:wpg="http://schemas.microsoft.com/office/word/2010/wordprocessingGroup" xmlns:wpi="http://schemas.microsoft.com/office/word/2010/wordprocessingInk" xmlns:wne="http://schemas.microsoft.com/office/word/2006/wordml" xmlns:wps="http://schemas.microsoft.com/office/word/2010/wordprocessingShape" mc:Ignorable="w14 w15 w16se w16cid wp14">
+  <w:abstractNum w:abstractNumId="0" w15:restartNumberingAfterBreak="0">
+    <w:nsid w:val="40390E3C"/>
+    <w:multiLevelType w:val="hybridMultilevel"/>
+    <w:tmpl w:val="7554BC4A"/>
+    <w:lvl w:ilvl="0" w:tplc="04090001">
+      <w:start w:val="1"/>
+      <w:numFmt w:val="bullet"/>
+      <w:lvlText w:val=""/>
+      <w:lvlJc w:val="left"/>
+      <w:pPr>
+        <w:ind w:left="720" w:hanging="360"/>
+      </w:pPr>
+      <w:rPr>
+        <w:rFonts w:ascii="Symbol" w:hAnsi="Symbol" w:hint="default"/>
+      </w:rPr>
+    </w:lvl>
+    <w:lvl w:ilvl="1" w:tplc="04090003" w:tentative="1">
+      <w:start w:val="1"/>
+      <w:numFmt w:val="bullet"/>
+      <w:lvlText w:val="o"/>
+      <w:lvlJc w:val="left"/>
+      <w:pPr>
+        <w:ind w:left="1440" w:hanging="360"/>
+      </w:pPr>
+      <w:rPr>
+        <w:rFonts w:ascii="Courier New" w:hAnsi="Courier New" w:cs="Courier New" w:hint="default"/>
+      </w:rPr>
+    </w:lvl>
+    <w:lvl w:ilvl="2" w:tplc="04090005" w:tentative="1">
+      <w:start w:val="1"/>
+      <w:numFmt w:val="bullet"/>
+      <w:lvlText w:val=""/>
+      <w:lvlJc w:val="left"/>
+      <w:pPr>
+        <w:ind w:left="2160" w:hanging="360"/>
+      </w:pPr>
+      <w:rPr>
+        <w:rFonts w:ascii="Wingdings" w:hAnsi="Wingdings" w:hint="default"/>
+      </w:rPr>
+    </w:lvl>
+    <w:lvl w:ilvl="3" w:tplc="04090001" w:tentative="1">
+      <w:start w:val="1"/>
+      <w:numFmt w:val="bullet"/>
+      <w:lvlText w:val=""/>
+      <w:lvlJc w:val="left"/>
+      <w:pPr>
+        <w:ind w:left="2880" w:hanging="360"/>
+      </w:pPr>
+      <w:rPr>
+        <w:rFonts w:ascii="Symbol" w:hAnsi="Symbol" w:hint="default"/>
+      </w:rPr>
+    </w:lvl>
+    <w:lvl w:ilvl="4" w:tplc="04090003" w:tentative="1">
+      <w:start w:val="1"/>
+      <w:numFmt w:val="bullet"/>
+      <w:lvlText w:val="o"/>
+      <w:lvlJc w:val="left"/>
+      <w:pPr>
+        <w:ind w:left="3600" w:hanging="360"/>
+      </w:pPr>
+      <w:rPr>
+        <w:rFonts w:ascii="Courier New" w:hAnsi="Courier New" w:cs="Courier New" w:hint="default"/>
+      </w:rPr>
+    </w:lvl>
+    <w:lvl w:ilvl="5" w:tplc="04090005" w:tentative="1">
+      <w:start w:val="1"/>
+      <w:numFmt w:val="bullet"/>
+      <w:lvlText w:val=""/>
+      <w:lvlJc w:val="left"/>
+      <w:pPr>
+        <w:ind w:left="4320" w:hanging="360"/>
+      </w:pPr>
+      <w:rPr>
+        <w:rFonts w:ascii="Wingdings" w:hAnsi="Wingdings" w:hint="default"/>
+      </w:rPr>
+    </w:lvl>
+    <w:lvl w:ilvl="6" w:tplc="04090001" w:tentative="1">
+      <w:start w:val="1"/>
+      <w:numFmt w:val="bullet"/>
+      <w:lvlText w:val=""/>
+      <w:lvlJc w:val="left"/>
+      <w:pPr>
+        <w:ind w:left="5040" w:hanging="360"/>
+      </w:pPr>
+      <w:rPr>
+        <w:rFonts w:ascii="Symbol" w:hAnsi="Symbol" w:hint="default"/>
+      </w:rPr>
+    </w:lvl>
+    <w:lvl w:ilvl="7" w:tplc="04090003" w:tentative="1">
+      <w:start w:val="1"/>
+      <w:numFmt w:val="bullet"/>
+      <w:lvlText w:val="o"/>
+      <w:lvlJc w:val="left"/>
+      <w:pPr>
+        <w:ind w:left="5760" w:hanging="360"/>
+      </w:pPr>
+      <w:rPr>
+        <w:rFonts w:ascii="Courier New" w:hAnsi="Courier New" w:cs="Courier New" w:hint="default"/>
+      </w:rPr>
+    </w:lvl>
+    <w:lvl w:ilvl="8" w:tplc="04090005" w:tentative="1">
+      <w:start w:val="1"/>
+      <w:numFmt w:val="bullet"/>
+      <w:lvlText w:val=""/>
+      <w:lvlJc w:val="left"/>
+      <w:pPr>
+        <w:ind w:left="6480" w:hanging="360"/>
+      </w:pPr>
+      <w:rPr>
+        <w:rFonts w:ascii="Wingdings" w:hAnsi="Wingdings" w:hint="default"/>
+      </w:rPr>
+    </w:lvl>
+  </w:abstractNum>
+  <w:abstractNum w:abstractNumId="1" w15:restartNumberingAfterBreak="0">
+    <w:nsid w:val="45D24D00"/>
+    <w:multiLevelType w:val="hybridMultilevel"/>
+    <w:tmpl w:val="D8E6AD9A"/>
+    <w:lvl w:ilvl="0" w:tplc="04090001">
+      <w:start w:val="1"/>
+      <w:numFmt w:val="bullet"/>
+      <w:lvlText w:val=""/>
+      <w:lvlJc w:val="left"/>
+      <w:pPr>
+        <w:ind w:left="720" w:hanging="360"/>
+      </w:pPr>
+      <w:rPr>
+        <w:rFonts w:ascii="Symbol" w:hAnsi="Symbol" w:hint="default"/>
+      </w:rPr>
+    </w:lvl>
+    <w:lvl w:ilvl="1" w:tplc="04090003" w:tentative="1">
+      <w:start w:val="1"/>
+      <w:numFmt w:val="bullet"/>
+      <w:lvlText w:val="o"/>
+      <w:lvlJc w:val="left"/>
+      <w:pPr>
+        <w:ind w:left="1440" w:hanging="360"/>
+      </w:pPr>
+      <w:rPr>
+        <w:rFonts w:ascii="Courier New" w:hAnsi="Courier New" w:cs="Courier New" w:hint="default"/>
+      </w:rPr>
+    </w:lvl>
+    <w:lvl w:ilvl="2" w:tplc="04090005" w:tentative="1">
+      <w:start w:val="1"/>
+      <w:numFmt w:val="bullet"/>
+      <w:lvlText w:val=""/>
+      <w:lvlJc w:val="left"/>
+      <w:pPr>
+        <w:ind w:left="2160" w:hanging="360"/>
+      </w:pPr>
+      <w:rPr>
+        <w:rFonts w:ascii="Wingdings" w:hAnsi="Wingdings" w:hint="default"/>
+      </w:rPr>
+    </w:lvl>
+    <w:lvl w:ilvl="3" w:tplc="04090001" w:tentative="1">
+      <w:start w:val="1"/>
+      <w:numFmt w:val="bullet"/>
+      <w:lvlText w:val=""/>
+      <w:lvlJc w:val="left"/>
+      <w:pPr>
+        <w:ind w:left="2880" w:hanging="360"/>
+      </w:pPr>
+      <w:rPr>
+        <w:rFonts w:ascii="Symbol" w:hAnsi="Symbol" w:hint="default"/>
+      </w:rPr>
+    </w:lvl>
+    <w:lvl w:ilvl="4" w:tplc="04090003" w:tentative="1">
+      <w:start w:val="1"/>
+      <w:numFmt w:val="bullet"/>
+      <w:lvlText w:val="o"/>
+      <w:lvlJc w:val="left"/>
+      <w:pPr>
+        <w:ind w:left="3600" w:hanging="360"/>
+      </w:pPr>
+      <w:rPr>
+        <w:rFonts w:ascii="Courier New" w:hAnsi="Courier New" w:cs="Courier New" w:hint="default"/>
+      </w:rPr>
+    </w:lvl>
+    <w:lvl w:ilvl="5" w:tplc="04090005" w:tentative="1">
+      <w:start w:val="1"/>
+      <w:numFmt w:val="bullet"/>
+      <w:lvlText w:val=""/>
+      <w:lvlJc w:val="left"/>
+      <w:pPr>
+        <w:ind w:left="4320" w:hanging="360"/>
+      </w:pPr>
+      <w:rPr>
+        <w:rFonts w:ascii="Wingdings" w:hAnsi="Wingdings" w:hint="default"/>
+      </w:rPr>
+    </w:lvl>
+    <w:lvl w:ilvl="6" w:tplc="04090001" w:tentative="1">
+      <w:start w:val="1"/>
+      <w:numFmt w:val="bullet"/>
+      <w:lvlText w:val=""/>
+      <w:lvlJc w:val="left"/>
+      <w:pPr>
+        <w:ind w:left="5040" w:hanging="360"/>
+      </w:pPr>
+      <w:rPr>
+        <w:rFonts w:ascii="Symbol" w:hAnsi="Symbol" w:hint="default"/>
+      </w:rPr>
+    </w:lvl>
+    <w:lvl w:ilvl="7" w:tplc="04090003" w:tentative="1">
+      <w:start w:val="1"/>
+      <w:numFmt w:val="bullet"/>
+      <w:lvlText w:val="o"/>
+      <w:lvlJc w:val="left"/>
+      <w:pPr>
+        <w:ind w:left="5760" w:hanging="360"/>
+      </w:pPr>
+      <w:rPr>
+        <w:rFonts w:ascii="Courier New" w:hAnsi="Courier New" w:cs="Courier New" w:hint="default"/>
+      </w:rPr>
+    </w:lvl>
+    <w:lvl w:ilvl="8" w:tplc="04090005" w:tentative="1">
+      <w:start w:val="1"/>
+      <w:numFmt w:val="bullet"/>
+      <w:lvlText w:val=""/>
+      <w:lvlJc w:val="left"/>
+      <w:pPr>
+        <w:ind w:left="6480" w:hanging="360"/>
+      </w:pPr>
+      <w:rPr>
+        <w:rFonts w:ascii="Wingdings" w:hAnsi="Wingdings" w:hint="default"/>
+      </w:rPr>
+    </w:lvl>
+  </w:abstractNum>
+  <w:num w:numId="1">
+    <w:abstractNumId w:val="1"/>
+  </w:num>
+  <w:num w:numId="2">
+    <w:abstractNumId w:val="0"/>
+  </w:num>
+</w:numbering>
 </file>
 
 <file path=word/styles.xml><?xml version="1.0" encoding="utf-8"?>
@@ -461,6 +1091,17 @@
     <w:semiHidden/>
     <w:unhideWhenUsed/>
   </w:style>
+  <w:style w:type="paragraph" w:styleId="ListParagraph">
+    <w:name w:val="List Paragraph"/>
+    <w:basedOn w:val="Normal"/>
+    <w:uiPriority w:val="34"/>
+    <w:qFormat/>
+    <w:rsid w:val="0085743F"/>
+    <w:pPr>
+      <w:ind w:left="720"/>
+      <w:contextualSpacing/>
+    </w:pPr>
+  </w:style>
 </w:styles>
 </file>
 

</xml_diff>

<commit_message>
Review of TORCHVISION OBJECT DETECTION FINETUNING
</commit_message>
<xml_diff>
--- a/Shahil Azmayish/Review of Pytorch Tutorial.docx
+++ b/Shahil Azmayish/Review of Pytorch Tutorial.docx
@@ -103,7 +103,21 @@
           <w:sz w:val="20"/>
           <w:szCs w:val="20"/>
         </w:rPr>
-        <w:t xml:space="preserve">We are supposed to finetune the model </w:t>
+        <w:t>We are supposed to finetune the</w:t>
+      </w:r>
+      <w:r>
+        <w:rPr>
+          <w:sz w:val="20"/>
+          <w:szCs w:val="20"/>
+        </w:rPr>
+        <w:t xml:space="preserve"> pertained</w:t>
+      </w:r>
+      <w:r>
+        <w:rPr>
+          <w:sz w:val="20"/>
+          <w:szCs w:val="20"/>
+        </w:rPr>
+        <w:t xml:space="preserve"> model </w:t>
       </w:r>
       <w:r>
         <w:rPr>
@@ -120,7 +134,35 @@
           <w:sz w:val="20"/>
           <w:szCs w:val="20"/>
         </w:rPr>
-        <w:t xml:space="preserve"> on a dataset.</w:t>
+        <w:t xml:space="preserve"> on </w:t>
+      </w:r>
+      <w:r>
+        <w:rPr>
+          <w:rFonts w:ascii="Helvetica" w:hAnsi="Helvetica" w:cs="Helvetica"/>
+          <w:color w:val="262626"/>
+          <w:shd w:val="clear" w:color="auto" w:fill="FFFFFF"/>
+        </w:rPr>
+        <w:t> </w:t>
+      </w:r>
+      <w:hyperlink r:id="rId5" w:history="1">
+        <w:r>
+          <w:rPr>
+            <w:rStyle w:val="Hyperlink"/>
+            <w:rFonts w:ascii="Helvetica" w:hAnsi="Helvetica" w:cs="Helvetica"/>
+            <w:color w:val="EE4C2C"/>
+            <w:u w:val="none"/>
+            <w:shd w:val="clear" w:color="auto" w:fill="FFFFFF"/>
+          </w:rPr>
+          <w:t>Penn-Fudan Database for Pedestrian Detection and Segmentation</w:t>
+        </w:r>
+      </w:hyperlink>
+      <w:r>
+        <w:rPr>
+          <w:rFonts w:ascii="Helvetica" w:hAnsi="Helvetica" w:cs="Helvetica"/>
+          <w:color w:val="262626"/>
+          <w:shd w:val="clear" w:color="auto" w:fill="FFFFFF"/>
+        </w:rPr>
+        <w:t>.</w:t>
       </w:r>
     </w:p>
     <w:p>
@@ -171,6 +213,24 @@
       </w:r>
       <w:r>
         <w:rPr>
+          <w:b/>
+          <w:bCs/>
+          <w:sz w:val="20"/>
+          <w:szCs w:val="20"/>
+        </w:rPr>
+        <w:t xml:space="preserve">, </w:t>
+      </w:r>
+      <w:r>
+        <w:rPr>
+          <w:b/>
+          <w:bCs/>
+          <w:sz w:val="20"/>
+          <w:szCs w:val="20"/>
+        </w:rPr>
+        <w:t>PIL import Image</w:t>
+      </w:r>
+      <w:r>
+        <w:rPr>
           <w:sz w:val="20"/>
           <w:szCs w:val="20"/>
         </w:rPr>
@@ -190,6 +250,21 @@
           <w:szCs w:val="20"/>
         </w:rPr>
         <w:t>There we first viewed an image with the PIL library. Then with the help of a method from the same library we viewed the same picture’s masked version.</w:t>
+      </w:r>
+    </w:p>
+    <w:p>
+      <w:pPr>
+        <w:rPr>
+          <w:sz w:val="20"/>
+          <w:szCs w:val="20"/>
+        </w:rPr>
+      </w:pPr>
+      <w:r>
+        <w:rPr>
+          <w:sz w:val="20"/>
+          <w:szCs w:val="20"/>
+        </w:rPr>
+        <w:t>Mask R-CNN, which is based on top of Faster R-CNN. Faster R-CNN is a model that predicts both bounding boxes and class scores for potential objects in the image.</w:t>
       </w:r>
     </w:p>
     <w:p>
@@ -1102,6 +1177,18 @@
       <w:contextualSpacing/>
     </w:pPr>
   </w:style>
+  <w:style w:type="character" w:styleId="Hyperlink">
+    <w:name w:val="Hyperlink"/>
+    <w:basedOn w:val="DefaultParagraphFont"/>
+    <w:uiPriority w:val="99"/>
+    <w:semiHidden/>
+    <w:unhideWhenUsed/>
+    <w:rsid w:val="0005418E"/>
+    <w:rPr>
+      <w:color w:val="0000FF"/>
+      <w:u w:val="single"/>
+    </w:rPr>
+  </w:style>
 </w:styles>
 </file>
 

</xml_diff>